<commit_message>
fixed use case diagram
</commit_message>
<xml_diff>
--- a/Artefacts/Vision.docx
+++ b/Artefacts/Vision.docx
@@ -1567,7 +1567,25 @@
                                   <w:color w:val="233E5F"/>
                                   <w:sz w:val="22"/>
                                 </w:rPr>
-                                <w:t xml:space="preserve"> and </w:t>
+                                <w:t xml:space="preserve"> </w:t>
+                              </w:r>
+                              <w:proofErr w:type="spellStart"/>
+                              <w:r>
+                                <w:rPr>
+                                  <w:rFonts w:ascii="Tahoma" w:eastAsia="Tahoma" w:hAnsi="Tahoma" w:cs="Tahoma"/>
+                                  <w:color w:val="233E5F"/>
+                                  <w:sz w:val="22"/>
+                                </w:rPr>
+                                <w:t>and</w:t>
+                              </w:r>
+                              <w:proofErr w:type="spellEnd"/>
+                              <w:r>
+                                <w:rPr>
+                                  <w:rFonts w:ascii="Tahoma" w:eastAsia="Tahoma" w:hAnsi="Tahoma" w:cs="Tahoma"/>
+                                  <w:color w:val="233E5F"/>
+                                  <w:sz w:val="22"/>
+                                </w:rPr>
+                                <w:t xml:space="preserve"> </w:t>
                               </w:r>
                               <w:proofErr w:type="spellStart"/>
                               <w:r>
@@ -2119,7 +2137,25 @@
                                   <w:color w:val="233E5F"/>
                                   <w:sz w:val="22"/>
                                 </w:rPr>
-                                <w:t xml:space="preserve"> and </w:t>
+                                <w:t xml:space="preserve"> </w:t>
+                              </w:r>
+                              <w:proofErr w:type="spellStart"/>
+                              <w:r>
+                                <w:rPr>
+                                  <w:rFonts w:ascii="Tahoma" w:eastAsia="Tahoma" w:hAnsi="Tahoma" w:cs="Tahoma"/>
+                                  <w:color w:val="233E5F"/>
+                                  <w:sz w:val="22"/>
+                                </w:rPr>
+                                <w:t>and</w:t>
+                              </w:r>
+                              <w:proofErr w:type="spellEnd"/>
+                              <w:r>
+                                <w:rPr>
+                                  <w:rFonts w:ascii="Tahoma" w:eastAsia="Tahoma" w:hAnsi="Tahoma" w:cs="Tahoma"/>
+                                  <w:color w:val="233E5F"/>
+                                  <w:sz w:val="22"/>
+                                </w:rPr>
+                                <w:t xml:space="preserve"> </w:t>
                               </w:r>
                               <w:proofErr w:type="spellStart"/>
                               <w:r>
@@ -3633,15 +3669,7 @@
                                   <w:color w:val="233E5F"/>
                                   <w:sz w:val="22"/>
                                 </w:rPr>
-                                <w:t>2</w:t>
-                              </w:r>
-                              <w:r>
-                                <w:rPr>
-                                  <w:rFonts w:ascii="Tahoma" w:eastAsia="Tahoma" w:hAnsi="Tahoma" w:cs="Tahoma"/>
-                                  <w:color w:val="233E5F"/>
-                                  <w:sz w:val="22"/>
-                                </w:rPr>
-                                <w:t xml:space="preserve">.1 </w:t>
+                                <w:t xml:space="preserve">2.1 </w:t>
                               </w:r>
                               <w:r>
                                 <w:rPr>
@@ -4193,15 +4221,7 @@
                                   <w:color w:val="233E5F"/>
                                   <w:sz w:val="22"/>
                                 </w:rPr>
-                                <w:t>2</w:t>
-                              </w:r>
-                              <w:r>
-                                <w:rPr>
-                                  <w:rFonts w:ascii="Tahoma" w:eastAsia="Tahoma" w:hAnsi="Tahoma" w:cs="Tahoma"/>
-                                  <w:color w:val="233E5F"/>
-                                  <w:sz w:val="22"/>
-                                </w:rPr>
-                                <w:t xml:space="preserve">.2 </w:t>
+                                <w:t xml:space="preserve">2.2 </w:t>
                               </w:r>
                               <w:proofErr w:type="spellStart"/>
                               <w:r>
@@ -4738,15 +4758,7 @@
                                   <w:color w:val="233E5F"/>
                                   <w:sz w:val="22"/>
                                 </w:rPr>
-                                <w:t>2</w:t>
-                              </w:r>
-                              <w:r>
-                                <w:rPr>
-                                  <w:rFonts w:ascii="Tahoma" w:eastAsia="Tahoma" w:hAnsi="Tahoma" w:cs="Tahoma"/>
-                                  <w:color w:val="233E5F"/>
-                                  <w:sz w:val="22"/>
-                                </w:rPr>
-                                <w:t xml:space="preserve">.3 </w:t>
+                                <w:t xml:space="preserve">2.3 </w:t>
                               </w:r>
                               <w:proofErr w:type="spellStart"/>
                               <w:r>
@@ -4764,7 +4776,25 @@
                                   <w:color w:val="233E5F"/>
                                   <w:sz w:val="22"/>
                                 </w:rPr>
-                                <w:t xml:space="preserve"> and </w:t>
+                                <w:t xml:space="preserve"> </w:t>
+                              </w:r>
+                              <w:proofErr w:type="spellStart"/>
+                              <w:r>
+                                <w:rPr>
+                                  <w:rFonts w:ascii="Tahoma" w:eastAsia="Tahoma" w:hAnsi="Tahoma" w:cs="Tahoma"/>
+                                  <w:color w:val="233E5F"/>
+                                  <w:sz w:val="22"/>
+                                </w:rPr>
+                                <w:t>and</w:t>
+                              </w:r>
+                              <w:proofErr w:type="spellEnd"/>
+                              <w:r>
+                                <w:rPr>
+                                  <w:rFonts w:ascii="Tahoma" w:eastAsia="Tahoma" w:hAnsi="Tahoma" w:cs="Tahoma"/>
+                                  <w:color w:val="233E5F"/>
+                                  <w:sz w:val="22"/>
+                                </w:rPr>
+                                <w:t xml:space="preserve"> </w:t>
                               </w:r>
                               <w:proofErr w:type="spellStart"/>
                               <w:r>
@@ -6439,7 +6469,18 @@
               <w:ind w:left="0" w:right="0" w:firstLine="0"/>
             </w:pPr>
             <w:r>
-              <w:t>Розміщення своїх товарів на платформі для залучення нових клієнтів</w:t>
+              <w:t xml:space="preserve">Розміщення своїх товарів на </w:t>
+            </w:r>
+            <w:proofErr w:type="spellStart"/>
+            <w:r>
+              <w:rPr>
+                <w:lang w:val="en-US"/>
+              </w:rPr>
+              <w:t>TradePulse</w:t>
+            </w:r>
+            <w:proofErr w:type="spellEnd"/>
+            <w:r>
+              <w:t xml:space="preserve"> для залучення нових клієнтів</w:t>
             </w:r>
           </w:p>
         </w:tc>
@@ -6517,6 +6558,86 @@
             <w:r>
               <w:t>Швидке знаходження товарів для заповнення свого інвентарю та збільшення прибутку</w:t>
             </w:r>
+          </w:p>
+        </w:tc>
+      </w:tr>
+      <w:tr>
+        <w:tc>
+          <w:tcPr>
+            <w:tcW w:w="2006" w:type="dxa"/>
+          </w:tcPr>
+          <w:p>
+            <w:pPr>
+              <w:spacing w:after="242" w:line="259" w:lineRule="auto"/>
+              <w:ind w:left="0" w:right="0" w:firstLine="0"/>
+              <w:jc w:val="center"/>
+            </w:pPr>
+            <w:r>
+              <w:t>Адміністратор</w:t>
+            </w:r>
+          </w:p>
+        </w:tc>
+        <w:tc>
+          <w:tcPr>
+            <w:tcW w:w="2006" w:type="dxa"/>
+          </w:tcPr>
+          <w:p>
+            <w:pPr>
+              <w:spacing w:after="242" w:line="259" w:lineRule="auto"/>
+              <w:ind w:left="0" w:right="0" w:firstLine="0"/>
+            </w:pPr>
+          </w:p>
+        </w:tc>
+        <w:tc>
+          <w:tcPr>
+            <w:tcW w:w="2006" w:type="dxa"/>
+          </w:tcPr>
+          <w:p>
+            <w:pPr>
+              <w:spacing w:after="242" w:line="259" w:lineRule="auto"/>
+              <w:ind w:left="0" w:right="0" w:firstLine="0"/>
+            </w:pPr>
+            <w:r>
+              <w:t>Забезпечення доцільного використання вебзастосунку</w:t>
+            </w:r>
+            <w:bookmarkStart w:id="0" w:name="_GoBack"/>
+            <w:bookmarkEnd w:id="0"/>
+          </w:p>
+        </w:tc>
+        <w:tc>
+          <w:tcPr>
+            <w:tcW w:w="2007" w:type="dxa"/>
+          </w:tcPr>
+          <w:p>
+            <w:pPr>
+              <w:spacing w:after="242" w:line="259" w:lineRule="auto"/>
+              <w:ind w:left="0" w:right="0" w:firstLine="0"/>
+            </w:pPr>
+            <w:r>
+              <w:t>Позитивне, очікують розміщення дозволених товарів</w:t>
+            </w:r>
+          </w:p>
+        </w:tc>
+        <w:tc>
+          <w:tcPr>
+            <w:tcW w:w="2007" w:type="dxa"/>
+          </w:tcPr>
+          <w:p>
+            <w:pPr>
+              <w:spacing w:after="242" w:line="259" w:lineRule="auto"/>
+              <w:ind w:left="0" w:right="0" w:firstLine="0"/>
+            </w:pPr>
+            <w:r>
+              <w:t xml:space="preserve">Контроль розміщення товарів на </w:t>
+            </w:r>
+            <w:proofErr w:type="spellStart"/>
+            <w:r>
+              <w:rPr>
+                <w:lang w:val="en-US"/>
+              </w:rPr>
+              <w:t>TradePulse</w:t>
+            </w:r>
+            <w:proofErr w:type="spellEnd"/>
           </w:p>
         </w:tc>
       </w:tr>
@@ -6986,25 +7107,6 @@
         <w:ind w:right="444" w:hanging="432"/>
       </w:pPr>
       <w:r>
-        <w:t>Обмеження на розмі</w:t>
-      </w:r>
-      <w:r>
-        <w:t>р команди: фіксовано 4 члена</w:t>
-      </w:r>
-      <w:r>
-        <w:t>.</w:t>
-      </w:r>
-    </w:p>
-    <w:p>
-      <w:pPr>
-        <w:numPr>
-          <w:ilvl w:val="0"/>
-          <w:numId w:val="3"/>
-        </w:numPr>
-        <w:spacing w:after="294"/>
-        <w:ind w:right="444" w:hanging="432"/>
-      </w:pPr>
-      <w:r>
         <w:t xml:space="preserve">Терміновість: Дотримання графіку </w:t>
       </w:r>
       <w:proofErr w:type="spellStart"/>
@@ -7227,7 +7329,6 @@
         <w:rPr>
           <w:noProof/>
         </w:rPr>
-        <w:lastRenderedPageBreak/>
         <mc:AlternateContent>
           <mc:Choice Requires="wpg">
             <w:drawing>
@@ -7808,9 +7909,9 @@
       </w:r>
     </w:p>
     <w:p/>
+    <w:p/>
+    <w:p/>
     <w:p>
-      <w:bookmarkStart w:id="0" w:name="_GoBack"/>
-      <w:bookmarkEnd w:id="0"/>
       <w:r>
         <w:rPr>
           <w:noProof/>

</xml_diff>